<commit_message>
done with basics of os
</commit_message>
<xml_diff>
--- a/os.docx
+++ b/os.docx
@@ -321,7 +321,15 @@
           <w:sz w:val="28"/>
           <w:szCs w:val="28"/>
         </w:rPr>
-        <w:t xml:space="preserve"> and this is also called </w:t>
+        <w:t xml:space="preserve"> </w:t>
+      </w:r>
+      <w:r>
+        <w:rPr>
+          <w:rFonts w:ascii="Abadi" w:hAnsi="Abadi"/>
+          <w:sz w:val="28"/>
+          <w:szCs w:val="28"/>
+        </w:rPr>
+        <w:t xml:space="preserve">this is also called </w:t>
       </w:r>
       <w:r>
         <w:rPr>
@@ -668,7 +676,23 @@
           <w:sz w:val="28"/>
           <w:szCs w:val="28"/>
         </w:rPr>
-        <w:t xml:space="preserve">The operating system Keeps track of time and resources used by various tasks and users and uses this information </w:t>
+        <w:t>The operating system Keeps track of time and resources used by various tasks and us</w:t>
+      </w:r>
+      <w:r>
+        <w:rPr>
+          <w:rFonts w:ascii="Abadi" w:hAnsi="Abadi"/>
+          <w:sz w:val="28"/>
+          <w:szCs w:val="28"/>
+        </w:rPr>
+        <w:t>ing</w:t>
+      </w:r>
+      <w:r>
+        <w:rPr>
+          <w:rFonts w:ascii="Abadi" w:hAnsi="Abadi"/>
+          <w:sz w:val="28"/>
+          <w:szCs w:val="28"/>
+        </w:rPr>
+        <w:t xml:space="preserve"> this information </w:t>
       </w:r>
       <w:r>
         <w:rPr>
@@ -1387,7 +1411,7 @@
         </w:rPr>
         <w:lastRenderedPageBreak/>
         <w:drawing>
-          <wp:anchor distT="0" distB="0" distL="114300" distR="114300" simplePos="0" relativeHeight="251655168" behindDoc="0" locked="0" layoutInCell="1" allowOverlap="1" wp14:anchorId="00FD3E07" wp14:editId="052CBA53">
+          <wp:anchor distT="0" distB="0" distL="114300" distR="114300" simplePos="0" relativeHeight="251654144" behindDoc="0" locked="0" layoutInCell="1" allowOverlap="1" wp14:anchorId="00FD3E07" wp14:editId="052CBA53">
             <wp:simplePos x="0" y="0"/>
             <wp:positionH relativeFrom="column">
               <wp:posOffset>-9525</wp:posOffset>
@@ -1518,11 +1542,12 @@
           <w:rFonts w:ascii="Abadi" w:hAnsi="Abadi"/>
           <w:b/>
           <w:bCs/>
+          <w:noProof/>
           <w:sz w:val="28"/>
           <w:szCs w:val="28"/>
         </w:rPr>
         <w:drawing>
-          <wp:anchor distT="0" distB="0" distL="114300" distR="114300" simplePos="0" relativeHeight="251657216" behindDoc="0" locked="0" layoutInCell="1" allowOverlap="1" wp14:anchorId="49A1D98F" wp14:editId="1FF4C0B8">
+          <wp:anchor distT="0" distB="0" distL="114300" distR="114300" simplePos="0" relativeHeight="251658240" behindDoc="0" locked="0" layoutInCell="1" allowOverlap="1" wp14:anchorId="49A1D98F" wp14:editId="1FF4C0B8">
             <wp:simplePos x="0" y="0"/>
             <wp:positionH relativeFrom="column">
               <wp:posOffset>-190500</wp:posOffset>
@@ -1712,6 +1737,7 @@
           <w:rFonts w:ascii="Abadi" w:hAnsi="Abadi"/>
           <w:b/>
           <w:bCs/>
+          <w:noProof/>
           <w:sz w:val="32"/>
           <w:szCs w:val="32"/>
         </w:rPr>
@@ -1901,12 +1927,13 @@
           <w:rFonts w:ascii="Abadi" w:hAnsi="Abadi"/>
           <w:b/>
           <w:bCs/>
+          <w:noProof/>
           <w:sz w:val="32"/>
           <w:szCs w:val="32"/>
         </w:rPr>
         <w:lastRenderedPageBreak/>
         <w:drawing>
-          <wp:anchor distT="0" distB="0" distL="114300" distR="114300" simplePos="0" relativeHeight="251660288" behindDoc="0" locked="0" layoutInCell="1" allowOverlap="1" wp14:anchorId="2997F19B" wp14:editId="0B922006">
+          <wp:anchor distT="0" distB="0" distL="114300" distR="114300" simplePos="0" relativeHeight="251661312" behindDoc="0" locked="0" layoutInCell="1" allowOverlap="1" wp14:anchorId="2997F19B" wp14:editId="0B922006">
             <wp:simplePos x="0" y="0"/>
             <wp:positionH relativeFrom="column">
               <wp:posOffset>0</wp:posOffset>
@@ -2080,15 +2107,1517 @@
       <w:pPr>
         <w:rPr>
           <w:rFonts w:ascii="Abadi" w:hAnsi="Abadi"/>
-          <w:sz w:val="28"/>
-          <w:szCs w:val="28"/>
-        </w:rPr>
-      </w:pPr>
-    </w:p>
-    <w:p>
-      <w:pPr>
-        <w:rPr>
-          <w:rFonts w:ascii="Abadi" w:hAnsi="Abadi"/>
+          <w:b/>
+          <w:bCs/>
+          <w:sz w:val="32"/>
+          <w:szCs w:val="32"/>
+        </w:rPr>
+      </w:pPr>
+      <w:r>
+        <w:rPr>
+          <w:rFonts w:ascii="Abadi" w:hAnsi="Abadi"/>
+          <w:b/>
+          <w:bCs/>
+          <w:sz w:val="32"/>
+          <w:szCs w:val="32"/>
+          <w:highlight w:val="yellow"/>
+        </w:rPr>
+        <w:t>System Call</w:t>
+      </w:r>
+    </w:p>
+    <w:p>
+      <w:pPr>
+        <w:pStyle w:val="ListParagraph"/>
+        <w:numPr>
+          <w:ilvl w:val="0"/>
+          <w:numId w:val="5"/>
+        </w:numPr>
+        <w:rPr>
+          <w:rFonts w:ascii="Abadi" w:hAnsi="Abadi"/>
+          <w:sz w:val="32"/>
+          <w:szCs w:val="32"/>
+        </w:rPr>
+      </w:pPr>
+      <w:r>
+        <w:rPr>
+          <w:rFonts w:ascii="Abadi" w:hAnsi="Abadi"/>
+          <w:sz w:val="32"/>
+          <w:szCs w:val="32"/>
+        </w:rPr>
+        <w:t>It is a programmatic way in which a program requests a service from the kernel (central component) of OS.</w:t>
+      </w:r>
+    </w:p>
+    <w:p>
+      <w:pPr>
+        <w:pStyle w:val="ListParagraph"/>
+        <w:numPr>
+          <w:ilvl w:val="0"/>
+          <w:numId w:val="5"/>
+        </w:numPr>
+        <w:rPr>
+          <w:rFonts w:ascii="Abadi" w:hAnsi="Abadi"/>
+          <w:sz w:val="32"/>
+          <w:szCs w:val="32"/>
+        </w:rPr>
+      </w:pPr>
+      <w:r>
+        <w:rPr>
+          <w:rFonts w:ascii="Abadi" w:hAnsi="Abadi"/>
+          <w:sz w:val="32"/>
+          <w:szCs w:val="32"/>
+        </w:rPr>
+        <w:t>System call provides the services of the operating system to the user programs via Application Program Interface (API).</w:t>
+      </w:r>
+      <w:r>
+        <w:t xml:space="preserve"> </w:t>
+      </w:r>
+    </w:p>
+    <w:p>
+      <w:pPr>
+        <w:pStyle w:val="ListParagraph"/>
+        <w:numPr>
+          <w:ilvl w:val="0"/>
+          <w:numId w:val="5"/>
+        </w:numPr>
+        <w:rPr>
+          <w:rFonts w:ascii="Abadi" w:hAnsi="Abadi"/>
+          <w:sz w:val="32"/>
+          <w:szCs w:val="32"/>
+        </w:rPr>
+      </w:pPr>
+      <w:r>
+        <w:rPr>
+          <w:rFonts w:ascii="Abadi" w:hAnsi="Abadi"/>
+          <w:sz w:val="32"/>
+          <w:szCs w:val="32"/>
+        </w:rPr>
+        <w:t xml:space="preserve">A system call is initiated by the program executing a specific instruction, which triggers a switch to kernel mode, allowing the program to request a service from the OS. </w:t>
+      </w:r>
+      <w:r>
+        <w:rPr>
+          <w:rFonts w:ascii="Abadi" w:hAnsi="Abadi"/>
+          <w:sz w:val="32"/>
+          <w:szCs w:val="32"/>
+        </w:rPr>
+        <w:t>The OS then handles the request, performs the necessary operations, and returns the result back to the program.</w:t>
+      </w:r>
+    </w:p>
+    <w:p>
+      <w:pPr>
+        <w:rPr>
+          <w:rFonts w:ascii="Abadi" w:hAnsi="Abadi"/>
+          <w:b/>
+          <w:bCs/>
+          <w:sz w:val="32"/>
+          <w:szCs w:val="32"/>
+        </w:rPr>
+      </w:pPr>
+      <w:r>
+        <w:rPr>
+          <w:rFonts w:ascii="Abadi" w:hAnsi="Abadi"/>
+          <w:b/>
+          <w:bCs/>
+          <w:sz w:val="32"/>
+          <w:szCs w:val="32"/>
+        </w:rPr>
+        <w:t>Examples of System Call:</w:t>
+      </w:r>
+    </w:p>
+    <w:p>
+      <w:pPr>
+        <w:rPr>
+          <w:rFonts w:ascii="Abadi" w:hAnsi="Abadi"/>
+          <w:b/>
+          <w:bCs/>
+          <w:sz w:val="32"/>
+          <w:szCs w:val="32"/>
+        </w:rPr>
+      </w:pPr>
+      <w:r>
+        <w:rPr>
+          <w:rFonts w:ascii="Abadi" w:hAnsi="Abadi"/>
+          <w:b/>
+          <w:bCs/>
+          <w:noProof/>
+          <w:sz w:val="32"/>
+          <w:szCs w:val="32"/>
+        </w:rPr>
+        <w:drawing>
+          <wp:inline distT="0" distB="0" distL="0" distR="0" wp14:anchorId="39F8156B" wp14:editId="59C42B55">
+            <wp:extent cx="5943600" cy="1285875"/>
+            <wp:effectExtent l="0" t="0" r="0" b="0"/>
+            <wp:docPr id="463735301" name="Picture 1"/>
+            <wp:cNvGraphicFramePr>
+              <a:graphicFrameLocks xmlns:a="http://schemas.openxmlformats.org/drawingml/2006/main" noChangeAspect="1"/>
+            </wp:cNvGraphicFramePr>
+            <a:graphic xmlns:a="http://schemas.openxmlformats.org/drawingml/2006/main">
+              <a:graphicData uri="http://schemas.openxmlformats.org/drawingml/2006/picture">
+                <pic:pic xmlns:pic="http://schemas.openxmlformats.org/drawingml/2006/picture">
+                  <pic:nvPicPr>
+                    <pic:cNvPr id="463735301" name=""/>
+                    <pic:cNvPicPr/>
+                  </pic:nvPicPr>
+                  <pic:blipFill>
+                    <a:blip r:embed="rId13"/>
+                    <a:stretch>
+                      <a:fillRect/>
+                    </a:stretch>
+                  </pic:blipFill>
+                  <pic:spPr>
+                    <a:xfrm>
+                      <a:off x="0" y="0"/>
+                      <a:ext cx="5943600" cy="1285875"/>
+                    </a:xfrm>
+                    <a:prstGeom prst="rect">
+                      <a:avLst/>
+                    </a:prstGeom>
+                  </pic:spPr>
+                </pic:pic>
+              </a:graphicData>
+            </a:graphic>
+          </wp:inline>
+        </w:drawing>
+      </w:r>
+    </w:p>
+    <w:p>
+      <w:pPr>
+        <w:rPr>
+          <w:rFonts w:ascii="Abadi" w:hAnsi="Abadi"/>
+          <w:b/>
+          <w:bCs/>
+          <w:sz w:val="32"/>
+          <w:szCs w:val="32"/>
+        </w:rPr>
+      </w:pPr>
+      <w:r>
+        <w:rPr>
+          <w:rFonts w:ascii="Abadi" w:hAnsi="Abadi"/>
+          <w:b/>
+          <w:bCs/>
+          <w:noProof/>
+          <w:sz w:val="32"/>
+          <w:szCs w:val="32"/>
+        </w:rPr>
+        <w:lastRenderedPageBreak/>
+        <w:drawing>
+          <wp:anchor distT="0" distB="0" distL="114300" distR="114300" simplePos="0" relativeHeight="251657728" behindDoc="0" locked="0" layoutInCell="1" allowOverlap="1" wp14:anchorId="1DBC9013" wp14:editId="2C002AB1">
+            <wp:simplePos x="0" y="0"/>
+            <wp:positionH relativeFrom="column">
+              <wp:posOffset>0</wp:posOffset>
+            </wp:positionH>
+            <wp:positionV relativeFrom="paragraph">
+              <wp:posOffset>4333875</wp:posOffset>
+            </wp:positionV>
+            <wp:extent cx="2905125" cy="3324225"/>
+            <wp:effectExtent l="0" t="0" r="0" b="0"/>
+            <wp:wrapThrough wrapText="bothSides">
+              <wp:wrapPolygon edited="0">
+                <wp:start x="0" y="0"/>
+                <wp:lineTo x="0" y="21538"/>
+                <wp:lineTo x="21529" y="21538"/>
+                <wp:lineTo x="21529" y="0"/>
+                <wp:lineTo x="0" y="0"/>
+              </wp:wrapPolygon>
+            </wp:wrapThrough>
+            <wp:docPr id="389601916" name="Picture 1" descr="A screenshot of a computer&#10;&#10;Description automatically generated"/>
+            <wp:cNvGraphicFramePr>
+              <a:graphicFrameLocks xmlns:a="http://schemas.openxmlformats.org/drawingml/2006/main" noChangeAspect="1"/>
+            </wp:cNvGraphicFramePr>
+            <a:graphic xmlns:a="http://schemas.openxmlformats.org/drawingml/2006/main">
+              <a:graphicData uri="http://schemas.openxmlformats.org/drawingml/2006/picture">
+                <pic:pic xmlns:pic="http://schemas.openxmlformats.org/drawingml/2006/picture">
+                  <pic:nvPicPr>
+                    <pic:cNvPr id="389601916" name="Picture 1" descr="A screenshot of a computer&#10;&#10;Description automatically generated"/>
+                    <pic:cNvPicPr/>
+                  </pic:nvPicPr>
+                  <pic:blipFill>
+                    <a:blip r:embed="rId14">
+                      <a:extLst>
+                        <a:ext uri="{28A0092B-C50C-407E-A947-70E740481C1C}">
+                          <a14:useLocalDpi xmlns:a14="http://schemas.microsoft.com/office/drawing/2010/main" val="0"/>
+                        </a:ext>
+                      </a:extLst>
+                    </a:blip>
+                    <a:stretch>
+                      <a:fillRect/>
+                    </a:stretch>
+                  </pic:blipFill>
+                  <pic:spPr>
+                    <a:xfrm>
+                      <a:off x="0" y="0"/>
+                      <a:ext cx="2905125" cy="3324225"/>
+                    </a:xfrm>
+                    <a:prstGeom prst="rect">
+                      <a:avLst/>
+                    </a:prstGeom>
+                  </pic:spPr>
+                </pic:pic>
+              </a:graphicData>
+            </a:graphic>
+            <wp14:sizeRelH relativeFrom="margin">
+              <wp14:pctWidth>0</wp14:pctWidth>
+            </wp14:sizeRelH>
+            <wp14:sizeRelV relativeFrom="margin">
+              <wp14:pctHeight>0</wp14:pctHeight>
+            </wp14:sizeRelV>
+          </wp:anchor>
+        </w:drawing>
+      </w:r>
+      <w:r>
+        <w:rPr>
+          <w:rFonts w:ascii="Abadi" w:hAnsi="Abadi"/>
+          <w:b/>
+          <w:bCs/>
+          <w:noProof/>
+          <w:sz w:val="32"/>
+          <w:szCs w:val="32"/>
+        </w:rPr>
+        <w:drawing>
+          <wp:anchor distT="0" distB="0" distL="114300" distR="114300" simplePos="0" relativeHeight="251655680" behindDoc="0" locked="0" layoutInCell="1" allowOverlap="1" wp14:anchorId="15B585B6" wp14:editId="4FD6FAD5">
+            <wp:simplePos x="0" y="0"/>
+            <wp:positionH relativeFrom="column">
+              <wp:posOffset>0</wp:posOffset>
+            </wp:positionH>
+            <wp:positionV relativeFrom="paragraph">
+              <wp:posOffset>3810</wp:posOffset>
+            </wp:positionV>
+            <wp:extent cx="3295650" cy="4095750"/>
+            <wp:effectExtent l="0" t="0" r="0" b="0"/>
+            <wp:wrapThrough wrapText="bothSides">
+              <wp:wrapPolygon edited="0">
+                <wp:start x="0" y="0"/>
+                <wp:lineTo x="0" y="21500"/>
+                <wp:lineTo x="21475" y="21500"/>
+                <wp:lineTo x="21475" y="0"/>
+                <wp:lineTo x="0" y="0"/>
+              </wp:wrapPolygon>
+            </wp:wrapThrough>
+            <wp:docPr id="1837358017" name="Picture 1" descr="A screenshot of a computer&#10;&#10;Description automatically generated"/>
+            <wp:cNvGraphicFramePr>
+              <a:graphicFrameLocks xmlns:a="http://schemas.openxmlformats.org/drawingml/2006/main" noChangeAspect="1"/>
+            </wp:cNvGraphicFramePr>
+            <a:graphic xmlns:a="http://schemas.openxmlformats.org/drawingml/2006/main">
+              <a:graphicData uri="http://schemas.openxmlformats.org/drawingml/2006/picture">
+                <pic:pic xmlns:pic="http://schemas.openxmlformats.org/drawingml/2006/picture">
+                  <pic:nvPicPr>
+                    <pic:cNvPr id="1837358017" name="Picture 1" descr="A screenshot of a computer&#10;&#10;Description automatically generated"/>
+                    <pic:cNvPicPr/>
+                  </pic:nvPicPr>
+                  <pic:blipFill>
+                    <a:blip r:embed="rId15">
+                      <a:extLst>
+                        <a:ext uri="{28A0092B-C50C-407E-A947-70E740481C1C}">
+                          <a14:useLocalDpi xmlns:a14="http://schemas.microsoft.com/office/drawing/2010/main" val="0"/>
+                        </a:ext>
+                      </a:extLst>
+                    </a:blip>
+                    <a:stretch>
+                      <a:fillRect/>
+                    </a:stretch>
+                  </pic:blipFill>
+                  <pic:spPr>
+                    <a:xfrm>
+                      <a:off x="0" y="0"/>
+                      <a:ext cx="3295650" cy="4095750"/>
+                    </a:xfrm>
+                    <a:prstGeom prst="rect">
+                      <a:avLst/>
+                    </a:prstGeom>
+                  </pic:spPr>
+                </pic:pic>
+              </a:graphicData>
+            </a:graphic>
+          </wp:anchor>
+        </w:drawing>
+      </w:r>
+      <w:r>
+        <w:rPr>
+          <w:rFonts w:ascii="Abadi" w:hAnsi="Abadi"/>
+          <w:b/>
+          <w:bCs/>
+          <w:noProof/>
+          <w:sz w:val="32"/>
+          <w:szCs w:val="32"/>
+        </w:rPr>
+        <w:drawing>
+          <wp:inline distT="0" distB="0" distL="0" distR="0" wp14:anchorId="214149A7" wp14:editId="0BD6DE19">
+            <wp:extent cx="3267075" cy="4171950"/>
+            <wp:effectExtent l="0" t="0" r="0" b="0"/>
+            <wp:docPr id="626021327" name="Picture 1"/>
+            <wp:cNvGraphicFramePr>
+              <a:graphicFrameLocks xmlns:a="http://schemas.openxmlformats.org/drawingml/2006/main" noChangeAspect="1"/>
+            </wp:cNvGraphicFramePr>
+            <a:graphic xmlns:a="http://schemas.openxmlformats.org/drawingml/2006/main">
+              <a:graphicData uri="http://schemas.openxmlformats.org/drawingml/2006/picture">
+                <pic:pic xmlns:pic="http://schemas.openxmlformats.org/drawingml/2006/picture">
+                  <pic:nvPicPr>
+                    <pic:cNvPr id="626021327" name=""/>
+                    <pic:cNvPicPr/>
+                  </pic:nvPicPr>
+                  <pic:blipFill>
+                    <a:blip r:embed="rId16"/>
+                    <a:stretch>
+                      <a:fillRect/>
+                    </a:stretch>
+                  </pic:blipFill>
+                  <pic:spPr>
+                    <a:xfrm>
+                      <a:off x="0" y="0"/>
+                      <a:ext cx="3267546" cy="4172551"/>
+                    </a:xfrm>
+                    <a:prstGeom prst="rect">
+                      <a:avLst/>
+                    </a:prstGeom>
+                  </pic:spPr>
+                </pic:pic>
+              </a:graphicData>
+            </a:graphic>
+          </wp:inline>
+        </w:drawing>
+      </w:r>
+    </w:p>
+    <w:p>
+      <w:pPr>
+        <w:rPr>
+          <w:rFonts w:ascii="Abadi" w:hAnsi="Abadi"/>
+          <w:b/>
+          <w:bCs/>
+          <w:sz w:val="32"/>
+          <w:szCs w:val="32"/>
+        </w:rPr>
+      </w:pPr>
+      <w:r>
+        <w:rPr>
+          <w:rFonts w:ascii="Abadi" w:hAnsi="Abadi"/>
+          <w:b/>
+          <w:bCs/>
+          <w:noProof/>
+          <w:sz w:val="32"/>
+          <w:szCs w:val="32"/>
+        </w:rPr>
+        <w:drawing>
+          <wp:inline distT="0" distB="0" distL="0" distR="0" wp14:anchorId="4FA2EF8D" wp14:editId="5ED38420">
+            <wp:extent cx="3762375" cy="3276600"/>
+            <wp:effectExtent l="0" t="0" r="0" b="0"/>
+            <wp:docPr id="1495933980" name="Picture 1"/>
+            <wp:cNvGraphicFramePr>
+              <a:graphicFrameLocks xmlns:a="http://schemas.openxmlformats.org/drawingml/2006/main" noChangeAspect="1"/>
+            </wp:cNvGraphicFramePr>
+            <a:graphic xmlns:a="http://schemas.openxmlformats.org/drawingml/2006/main">
+              <a:graphicData uri="http://schemas.openxmlformats.org/drawingml/2006/picture">
+                <pic:pic xmlns:pic="http://schemas.openxmlformats.org/drawingml/2006/picture">
+                  <pic:nvPicPr>
+                    <pic:cNvPr id="1495933980" name=""/>
+                    <pic:cNvPicPr/>
+                  </pic:nvPicPr>
+                  <pic:blipFill>
+                    <a:blip r:embed="rId17"/>
+                    <a:stretch>
+                      <a:fillRect/>
+                    </a:stretch>
+                  </pic:blipFill>
+                  <pic:spPr>
+                    <a:xfrm>
+                      <a:off x="0" y="0"/>
+                      <a:ext cx="3762905" cy="3277062"/>
+                    </a:xfrm>
+                    <a:prstGeom prst="rect">
+                      <a:avLst/>
+                    </a:prstGeom>
+                  </pic:spPr>
+                </pic:pic>
+              </a:graphicData>
+            </a:graphic>
+          </wp:inline>
+        </w:drawing>
+      </w:r>
+    </w:p>
+    <w:p>
+      <w:pPr>
+        <w:rPr>
+          <w:rFonts w:ascii="Abadi" w:hAnsi="Abadi"/>
+          <w:sz w:val="32"/>
+          <w:szCs w:val="32"/>
+        </w:rPr>
+      </w:pPr>
+    </w:p>
+    <w:p>
+      <w:pPr>
+        <w:rPr>
+          <w:rFonts w:ascii="Abadi" w:hAnsi="Abadi"/>
+          <w:b/>
+          <w:bCs/>
+          <w:sz w:val="32"/>
+          <w:szCs w:val="32"/>
+        </w:rPr>
+      </w:pPr>
+      <w:r>
+        <w:rPr>
+          <w:rFonts w:ascii="Abadi" w:hAnsi="Abadi"/>
+          <w:b/>
+          <w:bCs/>
+          <w:sz w:val="32"/>
+          <w:szCs w:val="32"/>
+          <w:highlight w:val="yellow"/>
+        </w:rPr>
+        <w:lastRenderedPageBreak/>
+        <w:t>Process</w:t>
+      </w:r>
+    </w:p>
+    <w:p>
+      <w:pPr>
+        <w:pStyle w:val="ListParagraph"/>
+        <w:numPr>
+          <w:ilvl w:val="0"/>
+          <w:numId w:val="6"/>
+        </w:numPr>
+        <w:rPr>
+          <w:rFonts w:ascii="Abadi" w:hAnsi="Abadi"/>
+          <w:sz w:val="32"/>
+          <w:szCs w:val="32"/>
+        </w:rPr>
+      </w:pPr>
+      <w:r>
+        <w:rPr>
+          <w:rFonts w:ascii="Abadi" w:hAnsi="Abadi"/>
+          <w:sz w:val="32"/>
+          <w:szCs w:val="32"/>
+        </w:rPr>
+        <w:t xml:space="preserve">A </w:t>
+      </w:r>
+      <w:r>
+        <w:rPr>
+          <w:rFonts w:ascii="Abadi" w:hAnsi="Abadi"/>
+          <w:b/>
+          <w:bCs/>
+          <w:sz w:val="32"/>
+          <w:szCs w:val="32"/>
+        </w:rPr>
+        <w:t>process</w:t>
+      </w:r>
+      <w:r>
+        <w:rPr>
+          <w:rFonts w:ascii="Abadi" w:hAnsi="Abadi"/>
+          <w:sz w:val="32"/>
+          <w:szCs w:val="32"/>
+        </w:rPr>
+        <w:t xml:space="preserve"> is a program in execution.</w:t>
+      </w:r>
+    </w:p>
+    <w:p>
+      <w:pPr>
+        <w:pStyle w:val="ListParagraph"/>
+        <w:numPr>
+          <w:ilvl w:val="0"/>
+          <w:numId w:val="6"/>
+        </w:numPr>
+        <w:rPr>
+          <w:rFonts w:ascii="Abadi" w:hAnsi="Abadi"/>
+          <w:sz w:val="28"/>
+          <w:szCs w:val="28"/>
+        </w:rPr>
+      </w:pPr>
+      <w:r>
+        <w:rPr>
+          <w:rFonts w:ascii="Abadi" w:hAnsi="Abadi"/>
+          <w:b/>
+          <w:bCs/>
+          <w:sz w:val="28"/>
+          <w:szCs w:val="28"/>
+        </w:rPr>
+        <w:t>For example</w:t>
+      </w:r>
+      <w:r>
+        <w:rPr>
+          <w:rFonts w:ascii="Abadi" w:hAnsi="Abadi"/>
+          <w:sz w:val="28"/>
+          <w:szCs w:val="28"/>
+        </w:rPr>
+        <w:t xml:space="preserve">, when we write a program in C or C++ and compile it, the compiler creates binary code. The original code and binary code are both programs. When we run the binary code, it becomes a </w:t>
+      </w:r>
+      <w:r>
+        <w:rPr>
+          <w:rFonts w:ascii="Abadi" w:hAnsi="Abadi"/>
+          <w:b/>
+          <w:bCs/>
+          <w:sz w:val="28"/>
+          <w:szCs w:val="28"/>
+        </w:rPr>
+        <w:t>process</w:t>
+      </w:r>
+      <w:r>
+        <w:rPr>
+          <w:rFonts w:ascii="Abadi" w:hAnsi="Abadi"/>
+          <w:sz w:val="28"/>
+          <w:szCs w:val="28"/>
+        </w:rPr>
+        <w:t>.</w:t>
+      </w:r>
+    </w:p>
+    <w:p>
+      <w:pPr>
+        <w:pStyle w:val="ListParagraph"/>
+        <w:numPr>
+          <w:ilvl w:val="0"/>
+          <w:numId w:val="6"/>
+        </w:numPr>
+        <w:rPr>
+          <w:rFonts w:ascii="Abadi" w:hAnsi="Abadi"/>
+          <w:sz w:val="28"/>
+          <w:szCs w:val="28"/>
+        </w:rPr>
+      </w:pPr>
+      <w:r>
+        <w:rPr>
+          <w:rFonts w:ascii="Abadi" w:hAnsi="Abadi"/>
+          <w:sz w:val="28"/>
+          <w:szCs w:val="28"/>
+        </w:rPr>
+        <w:t xml:space="preserve">The OS is responsible for managing the start, stop, and scheduling of processes, which are basically programs running on the system and this management of processes is called </w:t>
+      </w:r>
+      <w:r>
+        <w:rPr>
+          <w:rFonts w:ascii="Abadi" w:hAnsi="Abadi"/>
+          <w:b/>
+          <w:bCs/>
+          <w:sz w:val="28"/>
+          <w:szCs w:val="28"/>
+        </w:rPr>
+        <w:t>process management</w:t>
+      </w:r>
+      <w:r>
+        <w:rPr>
+          <w:rFonts w:ascii="Abadi" w:hAnsi="Abadi"/>
+          <w:sz w:val="28"/>
+          <w:szCs w:val="28"/>
+        </w:rPr>
+        <w:t>.</w:t>
+      </w:r>
+    </w:p>
+    <w:p>
+      <w:pPr>
+        <w:pStyle w:val="ListParagraph"/>
+        <w:numPr>
+          <w:ilvl w:val="0"/>
+          <w:numId w:val="6"/>
+        </w:numPr>
+        <w:rPr>
+          <w:rFonts w:ascii="Abadi" w:hAnsi="Abadi"/>
+          <w:sz w:val="28"/>
+          <w:szCs w:val="28"/>
+        </w:rPr>
+      </w:pPr>
+      <w:r>
+        <w:rPr>
+          <w:rFonts w:ascii="Abadi" w:hAnsi="Abadi"/>
+          <w:sz w:val="28"/>
+          <w:szCs w:val="28"/>
+        </w:rPr>
+        <w:t xml:space="preserve">Every process goes through different states throughout the life cycle during the process execution, which is known as </w:t>
+      </w:r>
+      <w:r>
+        <w:rPr>
+          <w:rFonts w:ascii="Abadi" w:hAnsi="Abadi"/>
+          <w:b/>
+          <w:bCs/>
+          <w:sz w:val="28"/>
+          <w:szCs w:val="28"/>
+        </w:rPr>
+        <w:t>process states</w:t>
+      </w:r>
+      <w:r>
+        <w:rPr>
+          <w:rFonts w:ascii="Abadi" w:hAnsi="Abadi"/>
+          <w:sz w:val="28"/>
+          <w:szCs w:val="28"/>
+        </w:rPr>
+        <w:t>.</w:t>
+      </w:r>
+    </w:p>
+    <w:p>
+      <w:pPr>
+        <w:pStyle w:val="ListParagraph"/>
+        <w:numPr>
+          <w:ilvl w:val="0"/>
+          <w:numId w:val="6"/>
+        </w:numPr>
+        <w:rPr>
+          <w:rFonts w:ascii="Abadi" w:hAnsi="Abadi"/>
+          <w:sz w:val="28"/>
+          <w:szCs w:val="28"/>
+        </w:rPr>
+      </w:pPr>
+      <w:r>
+        <w:rPr>
+          <w:rFonts w:ascii="Abadi" w:hAnsi="Abadi"/>
+          <w:sz w:val="28"/>
+          <w:szCs w:val="28"/>
+        </w:rPr>
+        <w:t xml:space="preserve">Processes generally has following </w:t>
+      </w:r>
+      <w:r>
+        <w:rPr>
+          <w:rFonts w:ascii="Abadi" w:hAnsi="Abadi"/>
+          <w:b/>
+          <w:bCs/>
+          <w:sz w:val="28"/>
+          <w:szCs w:val="28"/>
+        </w:rPr>
+        <w:t>7</w:t>
+      </w:r>
+      <w:r>
+        <w:rPr>
+          <w:rFonts w:ascii="Abadi" w:hAnsi="Abadi"/>
+          <w:b/>
+          <w:bCs/>
+          <w:sz w:val="28"/>
+          <w:szCs w:val="28"/>
+        </w:rPr>
+        <w:t xml:space="preserve"> states</w:t>
+      </w:r>
+      <w:r>
+        <w:rPr>
+          <w:rFonts w:ascii="Abadi" w:hAnsi="Abadi"/>
+          <w:sz w:val="28"/>
+          <w:szCs w:val="28"/>
+        </w:rPr>
+        <w:t>:</w:t>
+      </w:r>
+    </w:p>
+    <w:p>
+      <w:pPr>
+        <w:pStyle w:val="ListParagraph"/>
+        <w:numPr>
+          <w:ilvl w:val="1"/>
+          <w:numId w:val="7"/>
+        </w:numPr>
+        <w:rPr>
+          <w:rFonts w:ascii="Abadi" w:hAnsi="Abadi"/>
+          <w:sz w:val="28"/>
+          <w:szCs w:val="28"/>
+        </w:rPr>
+      </w:pPr>
+      <w:r>
+        <w:rPr>
+          <w:rFonts w:ascii="Abadi" w:hAnsi="Abadi"/>
+          <w:b/>
+          <w:bCs/>
+          <w:sz w:val="28"/>
+          <w:szCs w:val="28"/>
+        </w:rPr>
+        <w:t>New State</w:t>
+      </w:r>
+      <w:r>
+        <w:rPr>
+          <w:rFonts w:ascii="Abadi" w:hAnsi="Abadi"/>
+          <w:sz w:val="28"/>
+          <w:szCs w:val="28"/>
+        </w:rPr>
+        <w:t>: This is the first state of the process life cycle. When creation</w:t>
+      </w:r>
+      <w:r>
+        <w:rPr>
+          <w:rFonts w:ascii="Abadi" w:hAnsi="Abadi"/>
+          <w:sz w:val="28"/>
+          <w:szCs w:val="28"/>
+        </w:rPr>
+        <w:t xml:space="preserve"> of process</w:t>
+      </w:r>
+      <w:r>
+        <w:rPr>
+          <w:rFonts w:ascii="Abadi" w:hAnsi="Abadi"/>
+          <w:sz w:val="28"/>
+          <w:szCs w:val="28"/>
+        </w:rPr>
+        <w:t xml:space="preserve"> is taking place; the process is in a </w:t>
+      </w:r>
+      <w:r>
+        <w:rPr>
+          <w:rFonts w:ascii="Abadi" w:hAnsi="Abadi"/>
+          <w:b/>
+          <w:bCs/>
+          <w:sz w:val="28"/>
+          <w:szCs w:val="28"/>
+        </w:rPr>
+        <w:t>new state</w:t>
+      </w:r>
+      <w:r>
+        <w:rPr>
+          <w:rFonts w:ascii="Abadi" w:hAnsi="Abadi"/>
+          <w:sz w:val="28"/>
+          <w:szCs w:val="28"/>
+        </w:rPr>
+        <w:t>.</w:t>
+      </w:r>
+    </w:p>
+    <w:p>
+      <w:pPr>
+        <w:pStyle w:val="ListParagraph"/>
+        <w:numPr>
+          <w:ilvl w:val="1"/>
+          <w:numId w:val="7"/>
+        </w:numPr>
+        <w:rPr>
+          <w:rFonts w:ascii="Abadi" w:hAnsi="Abadi"/>
+          <w:sz w:val="28"/>
+          <w:szCs w:val="28"/>
+        </w:rPr>
+      </w:pPr>
+      <w:r>
+        <w:rPr>
+          <w:rFonts w:ascii="Abadi" w:hAnsi="Abadi"/>
+          <w:b/>
+          <w:bCs/>
+          <w:sz w:val="28"/>
+          <w:szCs w:val="28"/>
+        </w:rPr>
+        <w:t>Ready State</w:t>
+      </w:r>
+      <w:r>
+        <w:rPr>
+          <w:rFonts w:ascii="Abadi" w:hAnsi="Abadi"/>
+          <w:sz w:val="28"/>
+          <w:szCs w:val="28"/>
+        </w:rPr>
+        <w:t xml:space="preserve">: When the process creation is completed, the process comes into a </w:t>
+      </w:r>
+      <w:r>
+        <w:rPr>
+          <w:rFonts w:ascii="Abadi" w:hAnsi="Abadi"/>
+          <w:b/>
+          <w:bCs/>
+          <w:sz w:val="28"/>
+          <w:szCs w:val="28"/>
+        </w:rPr>
+        <w:t>ready state</w:t>
+      </w:r>
+      <w:r>
+        <w:rPr>
+          <w:rFonts w:ascii="Abadi" w:hAnsi="Abadi"/>
+          <w:sz w:val="28"/>
+          <w:szCs w:val="28"/>
+        </w:rPr>
+        <w:t>. During this state, the process is loaded into the main memory and will be placed in the queue of processes which are waiting for the CPU allocation.</w:t>
+      </w:r>
+      <w:r>
+        <w:rPr>
+          <w:rFonts w:ascii="Abadi" w:hAnsi="Abadi"/>
+          <w:sz w:val="28"/>
+          <w:szCs w:val="28"/>
+        </w:rPr>
+        <w:t xml:space="preserve"> </w:t>
+      </w:r>
+      <w:r>
+        <w:rPr>
+          <w:rFonts w:ascii="Abadi" w:hAnsi="Abadi"/>
+          <w:sz w:val="28"/>
+          <w:szCs w:val="28"/>
+        </w:rPr>
+        <w:t>When the process is in the creation process is in a new state and when the process gets created process is in the ready state.</w:t>
+      </w:r>
+    </w:p>
+    <w:p>
+      <w:pPr>
+        <w:pStyle w:val="ListParagraph"/>
+        <w:numPr>
+          <w:ilvl w:val="1"/>
+          <w:numId w:val="7"/>
+        </w:numPr>
+        <w:rPr>
+          <w:rFonts w:ascii="Abadi" w:hAnsi="Abadi"/>
+          <w:sz w:val="28"/>
+          <w:szCs w:val="28"/>
+        </w:rPr>
+      </w:pPr>
+      <w:r>
+        <w:rPr>
+          <w:rFonts w:ascii="Abadi" w:hAnsi="Abadi"/>
+          <w:b/>
+          <w:bCs/>
+          <w:sz w:val="28"/>
+          <w:szCs w:val="28"/>
+        </w:rPr>
+        <w:t>Running State</w:t>
+      </w:r>
+      <w:r>
+        <w:rPr>
+          <w:rFonts w:ascii="Abadi" w:hAnsi="Abadi"/>
+          <w:sz w:val="28"/>
+          <w:szCs w:val="28"/>
+        </w:rPr>
+        <w:t xml:space="preserve">: </w:t>
+      </w:r>
+      <w:r>
+        <w:rPr>
+          <w:rFonts w:ascii="Abadi" w:hAnsi="Abadi"/>
+          <w:sz w:val="28"/>
+          <w:szCs w:val="28"/>
+        </w:rPr>
+        <w:t xml:space="preserve">Whenever the CPU is allocated to the process from the </w:t>
+      </w:r>
+      <w:r>
+        <w:rPr>
+          <w:rFonts w:ascii="Abadi" w:hAnsi="Abadi"/>
+          <w:sz w:val="28"/>
+          <w:szCs w:val="28"/>
+        </w:rPr>
+        <w:t xml:space="preserve">  </w:t>
+      </w:r>
+      <w:r>
+        <w:rPr>
+          <w:rFonts w:ascii="Abadi" w:hAnsi="Abadi"/>
+          <w:sz w:val="28"/>
+          <w:szCs w:val="28"/>
+        </w:rPr>
+        <w:t xml:space="preserve">ready queue, the process state changes to </w:t>
+      </w:r>
+      <w:r>
+        <w:rPr>
+          <w:rFonts w:ascii="Abadi" w:hAnsi="Abadi"/>
+          <w:b/>
+          <w:bCs/>
+          <w:sz w:val="28"/>
+          <w:szCs w:val="28"/>
+        </w:rPr>
+        <w:t>Running</w:t>
+      </w:r>
+      <w:r>
+        <w:rPr>
+          <w:rFonts w:ascii="Abadi" w:hAnsi="Abadi"/>
+          <w:sz w:val="28"/>
+          <w:szCs w:val="28"/>
+        </w:rPr>
+        <w:t>.</w:t>
+      </w:r>
+    </w:p>
+    <w:p>
+      <w:pPr>
+        <w:pStyle w:val="ListParagraph"/>
+        <w:numPr>
+          <w:ilvl w:val="1"/>
+          <w:numId w:val="7"/>
+        </w:numPr>
+        <w:rPr>
+          <w:rFonts w:ascii="Abadi" w:hAnsi="Abadi"/>
+          <w:sz w:val="28"/>
+          <w:szCs w:val="28"/>
+        </w:rPr>
+      </w:pPr>
+      <w:r>
+        <w:rPr>
+          <w:rFonts w:ascii="Abadi" w:hAnsi="Abadi"/>
+          <w:b/>
+          <w:bCs/>
+          <w:sz w:val="28"/>
+          <w:szCs w:val="28"/>
+        </w:rPr>
+        <w:t>Block or Wait State</w:t>
+      </w:r>
+      <w:r>
+        <w:rPr>
+          <w:rFonts w:ascii="Abadi" w:hAnsi="Abadi"/>
+          <w:sz w:val="28"/>
+          <w:szCs w:val="28"/>
+        </w:rPr>
+        <w:t xml:space="preserve">: </w:t>
+      </w:r>
+      <w:r>
+        <w:rPr>
+          <w:rFonts w:ascii="Abadi" w:hAnsi="Abadi"/>
+          <w:sz w:val="28"/>
+          <w:szCs w:val="28"/>
+        </w:rPr>
+        <w:t xml:space="preserve">When the process is executing the instructions, the process might require carrying out a few tasks that might not require CPU. If the process requires performing Input-Output task or the process needs some resources that are already acquired by other processes, during such conditions process is brought back into the main memory, and the state is changed to </w:t>
+      </w:r>
+      <w:r>
+        <w:rPr>
+          <w:rFonts w:ascii="Abadi" w:hAnsi="Abadi"/>
+          <w:b/>
+          <w:bCs/>
+          <w:sz w:val="28"/>
+          <w:szCs w:val="28"/>
+        </w:rPr>
+        <w:t>Blocking or Waiting for the state</w:t>
+      </w:r>
+      <w:r>
+        <w:rPr>
+          <w:rFonts w:ascii="Abadi" w:hAnsi="Abadi"/>
+          <w:sz w:val="28"/>
+          <w:szCs w:val="28"/>
+        </w:rPr>
+        <w:t>. Process is placed in the queue of processes that are in waiting or block state in the main memory.</w:t>
+      </w:r>
+    </w:p>
+    <w:p>
+      <w:pPr>
+        <w:pStyle w:val="ListParagraph"/>
+        <w:numPr>
+          <w:ilvl w:val="1"/>
+          <w:numId w:val="7"/>
+        </w:numPr>
+        <w:rPr>
+          <w:rFonts w:ascii="Abadi" w:hAnsi="Abadi"/>
+          <w:sz w:val="28"/>
+          <w:szCs w:val="28"/>
+        </w:rPr>
+      </w:pPr>
+      <w:r>
+        <w:rPr>
+          <w:rFonts w:ascii="Abadi" w:hAnsi="Abadi"/>
+          <w:b/>
+          <w:bCs/>
+          <w:sz w:val="28"/>
+          <w:szCs w:val="28"/>
+        </w:rPr>
+        <w:t>Terminated or Completed</w:t>
+      </w:r>
+      <w:r>
+        <w:rPr>
+          <w:rFonts w:ascii="Abadi" w:hAnsi="Abadi"/>
+          <w:sz w:val="28"/>
+          <w:szCs w:val="28"/>
+        </w:rPr>
+        <w:t xml:space="preserve">: </w:t>
+      </w:r>
+      <w:r>
+        <w:rPr>
+          <w:rFonts w:ascii="Abadi" w:hAnsi="Abadi"/>
+          <w:sz w:val="28"/>
+          <w:szCs w:val="28"/>
+        </w:rPr>
+        <w:t xml:space="preserve">When the entire set of instructions is </w:t>
+      </w:r>
+      <w:r>
+        <w:rPr>
+          <w:rFonts w:ascii="Abadi" w:hAnsi="Abadi"/>
+          <w:sz w:val="28"/>
+          <w:szCs w:val="28"/>
+        </w:rPr>
+        <w:t>executed,</w:t>
+      </w:r>
+      <w:r>
+        <w:rPr>
+          <w:rFonts w:ascii="Abadi" w:hAnsi="Abadi"/>
+          <w:sz w:val="28"/>
+          <w:szCs w:val="28"/>
+        </w:rPr>
+        <w:t xml:space="preserve"> and the process is completed. The process is changed to a </w:t>
+      </w:r>
+      <w:r>
+        <w:rPr>
+          <w:rFonts w:ascii="Abadi" w:hAnsi="Abadi"/>
+          <w:b/>
+          <w:bCs/>
+          <w:sz w:val="28"/>
+          <w:szCs w:val="28"/>
+        </w:rPr>
+        <w:t>terminated or completed state</w:t>
+      </w:r>
+      <w:r>
+        <w:rPr>
+          <w:rFonts w:ascii="Abadi" w:hAnsi="Abadi"/>
+          <w:sz w:val="28"/>
+          <w:szCs w:val="28"/>
+        </w:rPr>
+        <w:t>.</w:t>
+      </w:r>
+      <w:r>
+        <w:rPr>
+          <w:rFonts w:ascii="Abadi" w:hAnsi="Abadi"/>
+          <w:sz w:val="28"/>
+          <w:szCs w:val="28"/>
+        </w:rPr>
+        <w:t xml:space="preserve"> </w:t>
+      </w:r>
+      <w:r>
+        <w:rPr>
+          <w:rFonts w:ascii="Abadi" w:hAnsi="Abadi"/>
+          <w:sz w:val="28"/>
+          <w:szCs w:val="28"/>
+        </w:rPr>
+        <w:t xml:space="preserve">During this state the </w:t>
+      </w:r>
+      <w:r>
+        <w:rPr>
+          <w:rFonts w:ascii="Abadi" w:hAnsi="Abadi"/>
+          <w:b/>
+          <w:bCs/>
+          <w:sz w:val="28"/>
+          <w:szCs w:val="28"/>
+        </w:rPr>
+        <w:t>PCB</w:t>
+      </w:r>
+      <w:r>
+        <w:rPr>
+          <w:rFonts w:ascii="Abadi" w:hAnsi="Abadi"/>
+          <w:sz w:val="28"/>
+          <w:szCs w:val="28"/>
+        </w:rPr>
+        <w:t xml:space="preserve"> of the process is also deleted.</w:t>
+      </w:r>
+    </w:p>
+    <w:p>
+      <w:pPr>
+        <w:pStyle w:val="ListParagraph"/>
+        <w:numPr>
+          <w:ilvl w:val="1"/>
+          <w:numId w:val="7"/>
+        </w:numPr>
+        <w:rPr>
+          <w:rFonts w:ascii="Abadi" w:hAnsi="Abadi"/>
+          <w:sz w:val="28"/>
+          <w:szCs w:val="28"/>
+        </w:rPr>
+      </w:pPr>
+      <w:r>
+        <w:rPr>
+          <w:rFonts w:ascii="Abadi" w:hAnsi="Abadi"/>
+          <w:b/>
+          <w:bCs/>
+          <w:sz w:val="28"/>
+          <w:szCs w:val="28"/>
+        </w:rPr>
+        <w:lastRenderedPageBreak/>
+        <w:t>Suspend Ready</w:t>
+      </w:r>
+      <w:r>
+        <w:rPr>
+          <w:rFonts w:ascii="Abadi" w:hAnsi="Abadi"/>
+          <w:sz w:val="28"/>
+          <w:szCs w:val="28"/>
+        </w:rPr>
+        <w:t xml:space="preserve">: </w:t>
+      </w:r>
+      <w:r>
+        <w:rPr>
+          <w:rFonts w:ascii="Abadi" w:hAnsi="Abadi"/>
+          <w:sz w:val="28"/>
+          <w:szCs w:val="28"/>
+        </w:rPr>
+        <w:t>W</w:t>
+      </w:r>
+      <w:r>
+        <w:rPr>
+          <w:rFonts w:ascii="Abadi" w:hAnsi="Abadi"/>
+          <w:sz w:val="28"/>
+          <w:szCs w:val="28"/>
+        </w:rPr>
+        <w:t xml:space="preserve">henever the main memory is full, the process which is in a ready state is swapped out from main memory to secondary memory. The process is in a ready state when goes through the transition of moving from main memory to secondary memory, the state of that process is changed </w:t>
+      </w:r>
+      <w:r>
+        <w:rPr>
+          <w:rFonts w:ascii="Abadi" w:hAnsi="Abadi"/>
+          <w:b/>
+          <w:bCs/>
+          <w:sz w:val="28"/>
+          <w:szCs w:val="28"/>
+        </w:rPr>
+        <w:t xml:space="preserve">to Suspend Ready </w:t>
+      </w:r>
+      <w:r>
+        <w:rPr>
+          <w:rFonts w:ascii="Abadi" w:hAnsi="Abadi"/>
+          <w:b/>
+          <w:bCs/>
+          <w:sz w:val="28"/>
+          <w:szCs w:val="28"/>
+        </w:rPr>
+        <w:t>S</w:t>
+      </w:r>
+      <w:r>
+        <w:rPr>
+          <w:rFonts w:ascii="Abadi" w:hAnsi="Abadi"/>
+          <w:b/>
+          <w:bCs/>
+          <w:sz w:val="28"/>
+          <w:szCs w:val="28"/>
+        </w:rPr>
+        <w:t>tate</w:t>
+      </w:r>
+      <w:r>
+        <w:rPr>
+          <w:rFonts w:ascii="Abadi" w:hAnsi="Abadi"/>
+          <w:sz w:val="28"/>
+          <w:szCs w:val="28"/>
+        </w:rPr>
+        <w:t xml:space="preserve">. Once the main memory </w:t>
+      </w:r>
+      <w:r>
+        <w:rPr>
+          <w:rFonts w:ascii="Abadi" w:hAnsi="Abadi"/>
+          <w:sz w:val="28"/>
+          <w:szCs w:val="28"/>
+        </w:rPr>
+        <w:t>has</w:t>
+      </w:r>
+      <w:r>
+        <w:rPr>
+          <w:rFonts w:ascii="Abadi" w:hAnsi="Abadi"/>
+          <w:sz w:val="28"/>
+          <w:szCs w:val="28"/>
+        </w:rPr>
+        <w:t xml:space="preserve"> enough space for the process, the process will be brought back to the main memory and will be in a ready state.</w:t>
+      </w:r>
+    </w:p>
+    <w:p>
+      <w:pPr>
+        <w:pStyle w:val="ListParagraph"/>
+        <w:numPr>
+          <w:ilvl w:val="1"/>
+          <w:numId w:val="7"/>
+        </w:numPr>
+        <w:rPr>
+          <w:rFonts w:ascii="Abadi" w:hAnsi="Abadi"/>
+          <w:b/>
+          <w:bCs/>
+          <w:sz w:val="28"/>
+          <w:szCs w:val="28"/>
+        </w:rPr>
+      </w:pPr>
+      <w:r>
+        <w:rPr>
+          <w:rFonts w:ascii="Abadi" w:hAnsi="Abadi"/>
+          <w:b/>
+          <w:bCs/>
+          <w:sz w:val="28"/>
+          <w:szCs w:val="28"/>
+        </w:rPr>
+        <w:t>Suspend Wait or Suspend Blocked</w:t>
+      </w:r>
+      <w:r>
+        <w:rPr>
+          <w:rFonts w:ascii="Abadi" w:hAnsi="Abadi"/>
+          <w:sz w:val="28"/>
+          <w:szCs w:val="28"/>
+        </w:rPr>
+        <w:t xml:space="preserve">: </w:t>
+      </w:r>
+      <w:r>
+        <w:rPr>
+          <w:rFonts w:ascii="Abadi" w:hAnsi="Abadi"/>
+          <w:sz w:val="28"/>
+          <w:szCs w:val="28"/>
+        </w:rPr>
+        <w:t xml:space="preserve">Whenever the process that is in waiting for state or block state in main memory gets to swap out to secondary memory due to main memory being completely full, the process state is changed to </w:t>
+      </w:r>
+      <w:r>
+        <w:rPr>
+          <w:rFonts w:ascii="Abadi" w:hAnsi="Abadi"/>
+          <w:b/>
+          <w:bCs/>
+          <w:sz w:val="28"/>
+          <w:szCs w:val="28"/>
+        </w:rPr>
+        <w:t>Suspend wait or Suspend blocked state</w:t>
+      </w:r>
+      <w:r>
+        <w:rPr>
+          <w:rFonts w:ascii="Abadi" w:hAnsi="Abadi"/>
+          <w:b/>
+          <w:bCs/>
+          <w:sz w:val="28"/>
+          <w:szCs w:val="28"/>
+        </w:rPr>
+        <w:t>.</w:t>
+      </w:r>
+    </w:p>
+    <w:p>
+      <w:pPr>
+        <w:rPr>
+          <w:rFonts w:ascii="Abadi" w:hAnsi="Abadi"/>
+          <w:b/>
+          <w:bCs/>
+          <w:sz w:val="28"/>
+          <w:szCs w:val="28"/>
+        </w:rPr>
+      </w:pPr>
+    </w:p>
+    <w:p>
+      <w:pPr>
+        <w:rPr>
+          <w:rFonts w:ascii="Abadi" w:hAnsi="Abadi"/>
+          <w:b/>
+          <w:bCs/>
+          <w:sz w:val="28"/>
+          <w:szCs w:val="28"/>
+        </w:rPr>
+      </w:pPr>
+      <w:r>
+        <w:rPr>
+          <w:rFonts w:ascii="Abadi" w:hAnsi="Abadi"/>
+          <w:b/>
+          <w:bCs/>
+          <w:sz w:val="28"/>
+          <w:szCs w:val="28"/>
+        </w:rPr>
+        <w:t>Inter Processor Communication (IPC):</w:t>
+      </w:r>
+    </w:p>
+    <w:p>
+      <w:pPr>
+        <w:rPr>
+          <w:rFonts w:ascii="Abadi" w:hAnsi="Abadi"/>
+          <w:sz w:val="28"/>
+          <w:szCs w:val="28"/>
+        </w:rPr>
+      </w:pPr>
+      <w:r>
+        <w:rPr>
+          <w:rFonts w:ascii="Abadi" w:hAnsi="Abadi"/>
+          <w:sz w:val="28"/>
+          <w:szCs w:val="28"/>
+        </w:rPr>
+        <w:t>IPC in OS is a way by which multiple processes can communicate with each other</w:t>
+      </w:r>
+      <w:r>
+        <w:rPr>
+          <w:rFonts w:ascii="Abadi" w:hAnsi="Abadi"/>
+          <w:sz w:val="28"/>
+          <w:szCs w:val="28"/>
+        </w:rPr>
+        <w:t xml:space="preserve">. </w:t>
+      </w:r>
+      <w:r>
+        <w:rPr>
+          <w:rFonts w:ascii="Abadi" w:hAnsi="Abadi"/>
+          <w:sz w:val="28"/>
+          <w:szCs w:val="28"/>
+        </w:rPr>
+        <w:t xml:space="preserve">Shared memory in OS, message queues, FIFO </w:t>
+      </w:r>
+      <w:r>
+        <w:rPr>
+          <w:rFonts w:ascii="Abadi" w:hAnsi="Abadi"/>
+          <w:sz w:val="28"/>
+          <w:szCs w:val="28"/>
+        </w:rPr>
+        <w:t>and so on</w:t>
+      </w:r>
+      <w:r>
+        <w:rPr>
+          <w:rFonts w:ascii="Abadi" w:hAnsi="Abadi"/>
+          <w:sz w:val="28"/>
+          <w:szCs w:val="28"/>
+        </w:rPr>
+        <w:t xml:space="preserve"> are some of the ways to achieve </w:t>
+      </w:r>
+      <w:r>
+        <w:rPr>
+          <w:rFonts w:ascii="Abadi" w:hAnsi="Abadi"/>
+          <w:b/>
+          <w:bCs/>
+          <w:sz w:val="28"/>
+          <w:szCs w:val="28"/>
+        </w:rPr>
+        <w:t>IPC</w:t>
+      </w:r>
+      <w:r>
+        <w:rPr>
+          <w:rFonts w:ascii="Abadi" w:hAnsi="Abadi"/>
+          <w:sz w:val="28"/>
+          <w:szCs w:val="28"/>
+        </w:rPr>
+        <w:t xml:space="preserve"> in </w:t>
+      </w:r>
+      <w:r>
+        <w:rPr>
+          <w:rFonts w:ascii="Abadi" w:hAnsi="Abadi"/>
+          <w:sz w:val="28"/>
+          <w:szCs w:val="28"/>
+        </w:rPr>
+        <w:t>OS.</w:t>
+      </w:r>
+    </w:p>
+    <w:p>
+      <w:pPr>
+        <w:rPr>
+          <w:rFonts w:ascii="Abadi" w:hAnsi="Abadi"/>
+          <w:sz w:val="28"/>
+          <w:szCs w:val="28"/>
+        </w:rPr>
+      </w:pPr>
+      <w:r>
+        <w:rPr>
+          <w:rFonts w:ascii="Abadi" w:hAnsi="Abadi"/>
+          <w:sz w:val="28"/>
+          <w:szCs w:val="28"/>
+        </w:rPr>
+        <w:drawing>
+          <wp:anchor distT="0" distB="0" distL="114300" distR="114300" simplePos="0" relativeHeight="251658240" behindDoc="0" locked="0" layoutInCell="1" allowOverlap="1" wp14:anchorId="3F308A3E" wp14:editId="756246C3">
+            <wp:simplePos x="0" y="0"/>
+            <wp:positionH relativeFrom="column">
+              <wp:posOffset>0</wp:posOffset>
+            </wp:positionH>
+            <wp:positionV relativeFrom="paragraph">
+              <wp:posOffset>816610</wp:posOffset>
+            </wp:positionV>
+            <wp:extent cx="1552575" cy="2724150"/>
+            <wp:effectExtent l="0" t="0" r="0" b="0"/>
+            <wp:wrapThrough wrapText="bothSides">
+              <wp:wrapPolygon edited="0">
+                <wp:start x="0" y="0"/>
+                <wp:lineTo x="0" y="21449"/>
+                <wp:lineTo x="21467" y="21449"/>
+                <wp:lineTo x="21467" y="0"/>
+                <wp:lineTo x="0" y="0"/>
+              </wp:wrapPolygon>
+            </wp:wrapThrough>
+            <wp:docPr id="1024676884" name="Picture 1" descr="A close-up of a sign&#10;&#10;Description automatically generated"/>
+            <wp:cNvGraphicFramePr>
+              <a:graphicFrameLocks xmlns:a="http://schemas.openxmlformats.org/drawingml/2006/main" noChangeAspect="1"/>
+            </wp:cNvGraphicFramePr>
+            <a:graphic xmlns:a="http://schemas.openxmlformats.org/drawingml/2006/main">
+              <a:graphicData uri="http://schemas.openxmlformats.org/drawingml/2006/picture">
+                <pic:pic xmlns:pic="http://schemas.openxmlformats.org/drawingml/2006/picture">
+                  <pic:nvPicPr>
+                    <pic:cNvPr id="1024676884" name="Picture 1" descr="A close-up of a sign&#10;&#10;Description automatically generated"/>
+                    <pic:cNvPicPr/>
+                  </pic:nvPicPr>
+                  <pic:blipFill>
+                    <a:blip r:embed="rId18">
+                      <a:extLst>
+                        <a:ext uri="{28A0092B-C50C-407E-A947-70E740481C1C}">
+                          <a14:useLocalDpi xmlns:a14="http://schemas.microsoft.com/office/drawing/2010/main" val="0"/>
+                        </a:ext>
+                      </a:extLst>
+                    </a:blip>
+                    <a:stretch>
+                      <a:fillRect/>
+                    </a:stretch>
+                  </pic:blipFill>
+                  <pic:spPr>
+                    <a:xfrm>
+                      <a:off x="0" y="0"/>
+                      <a:ext cx="1552575" cy="2724150"/>
+                    </a:xfrm>
+                    <a:prstGeom prst="rect">
+                      <a:avLst/>
+                    </a:prstGeom>
+                  </pic:spPr>
+                </pic:pic>
+              </a:graphicData>
+            </a:graphic>
+            <wp14:sizeRelV relativeFrom="margin">
+              <wp14:pctHeight>0</wp14:pctHeight>
+            </wp14:sizeRelV>
+          </wp:anchor>
+        </w:drawing>
+      </w:r>
+      <w:r>
+        <w:rPr>
+          <w:rFonts w:ascii="Abadi" w:hAnsi="Abadi"/>
+          <w:sz w:val="28"/>
+          <w:szCs w:val="28"/>
+        </w:rPr>
+        <w:t>IPC provides a mechanism to exchange data and information across multiple processes, which might be on single or multiple computers connected by a network</w:t>
+      </w:r>
+      <w:r>
+        <w:rPr>
+          <w:rFonts w:ascii="Abadi" w:hAnsi="Abadi"/>
+          <w:sz w:val="28"/>
+          <w:szCs w:val="28"/>
+        </w:rPr>
+        <w:t>.</w:t>
+      </w:r>
+    </w:p>
+    <w:p>
+      <w:pPr>
+        <w:rPr>
+          <w:rFonts w:ascii="Abadi" w:hAnsi="Abadi"/>
+          <w:b/>
+          <w:bCs/>
+          <w:sz w:val="28"/>
+          <w:szCs w:val="28"/>
+        </w:rPr>
+      </w:pPr>
+      <w:r>
+        <w:rPr>
+          <w:rFonts w:ascii="Abadi" w:hAnsi="Abadi"/>
+          <w:b/>
+          <w:bCs/>
+          <w:sz w:val="28"/>
+          <w:szCs w:val="28"/>
+        </w:rPr>
+        <w:t>Process Control Block (PCB)</w:t>
+      </w:r>
+      <w:r>
+        <w:rPr>
+          <w:rFonts w:ascii="Abadi" w:hAnsi="Abadi"/>
+          <w:b/>
+          <w:bCs/>
+          <w:sz w:val="28"/>
+          <w:szCs w:val="28"/>
+        </w:rPr>
+        <w:t>:</w:t>
+      </w:r>
+    </w:p>
+    <w:p>
+      <w:pPr>
+        <w:rPr>
+          <w:rFonts w:ascii="Abadi" w:hAnsi="Abadi"/>
+          <w:sz w:val="28"/>
+          <w:szCs w:val="28"/>
+        </w:rPr>
+      </w:pPr>
+      <w:r>
+        <w:rPr>
+          <w:rFonts w:ascii="Abadi" w:hAnsi="Abadi"/>
+          <w:sz w:val="28"/>
+          <w:szCs w:val="28"/>
+        </w:rPr>
+        <w:t>A Process Control Block (PCB) is a data structure used by the operating system to store all the information about a process. It is essential for process management and allows the OS to keep track of the state of processes</w:t>
+      </w:r>
+      <w:r>
+        <w:rPr>
+          <w:rFonts w:ascii="Abadi" w:hAnsi="Abadi"/>
+          <w:sz w:val="28"/>
+          <w:szCs w:val="28"/>
+        </w:rPr>
+        <w:t>.</w:t>
+      </w:r>
+    </w:p>
+    <w:p>
+      <w:pPr>
+        <w:rPr>
+          <w:rFonts w:ascii="Abadi" w:hAnsi="Abadi"/>
+          <w:sz w:val="28"/>
+          <w:szCs w:val="28"/>
+        </w:rPr>
+      </w:pPr>
+      <w:r>
+        <w:rPr>
+          <w:rFonts w:ascii="Abadi" w:hAnsi="Abadi"/>
+          <w:sz w:val="28"/>
+          <w:szCs w:val="28"/>
+        </w:rPr>
+        <w:t>When the process makes a transition from one state to another, the operating system must update information in the process’s PCB</w:t>
+      </w:r>
+      <w:r>
+        <w:rPr>
+          <w:rFonts w:ascii="Abadi" w:hAnsi="Abadi"/>
+          <w:sz w:val="28"/>
+          <w:szCs w:val="28"/>
+        </w:rPr>
+        <w:t>.</w:t>
+      </w:r>
+    </w:p>
+    <w:p>
+      <w:pPr>
+        <w:rPr>
+          <w:rFonts w:ascii="Abadi" w:hAnsi="Abadi"/>
+          <w:b/>
+          <w:bCs/>
+          <w:sz w:val="28"/>
+          <w:szCs w:val="28"/>
+        </w:rPr>
+      </w:pPr>
+    </w:p>
+    <w:p>
+      <w:pPr>
+        <w:rPr>
+          <w:rFonts w:ascii="Abadi" w:hAnsi="Abadi"/>
+          <w:b/>
+          <w:bCs/>
           <w:sz w:val="28"/>
           <w:szCs w:val="28"/>
         </w:rPr>
@@ -2107,8 +3636,6 @@
     <w:p/>
     <w:p/>
     <w:p/>
-    <w:p/>
-    <w:p/>
     <w:p>
       <w:r>
         <w:t>https://www.linkedin.com/pulse/50-commonly-asked-operating-system-interview-topic-wise-lokeswari/</w:t>
@@ -2127,6 +3654,205 @@
 <file path=word/numbering.xml><?xml version="1.0" encoding="utf-8"?>
 <w:numbering xmlns:wpc="http://schemas.microsoft.com/office/word/2010/wordprocessingCanvas" xmlns:cx="http://schemas.microsoft.com/office/drawing/2014/chartex" xmlns:cx1="http://schemas.microsoft.com/office/drawing/2015/9/8/chartex" xmlns:cx2="http://schemas.microsoft.com/office/drawing/2015/10/21/chartex" xmlns:cx3="http://schemas.microsoft.com/office/drawing/2016/5/9/chartex" xmlns:cx4="http://schemas.microsoft.com/office/drawing/2016/5/10/chartex" xmlns:cx5="http://schemas.microsoft.com/office/drawing/2016/5/11/chartex" xmlns:cx6="http://schemas.microsoft.com/office/drawing/2016/5/12/chartex" xmlns:cx7="http://schemas.microsoft.com/office/drawing/2016/5/13/chartex" xmlns:cx8="http://schemas.microsoft.com/office/drawing/2016/5/14/chartex" xmlns:mc="http://schemas.openxmlformats.org/markup-compatibility/2006" xmlns:aink="http://schemas.microsoft.com/office/drawing/2016/ink" xmlns:am3d="http://schemas.microsoft.com/office/drawing/2017/model3d" xmlns:o="urn:schemas-microsoft-com:office:office" xmlns:oel="http://schemas.microsoft.com/office/2019/extlst" xmlns:r="http://schemas.openxmlformats.org/officeDocument/2006/relationships" xmlns:m="http://schemas.openxmlformats.org/officeDocument/2006/math" xmlns:v="urn:schemas-microsoft-com:vml" xmlns:wp14="http://schemas.microsoft.com/office/word/2010/wordprocessingDrawing" xmlns:wp="http://schemas.openxmlformats.org/drawingml/2006/wordprocessingDrawing" xmlns:w10="urn:schemas-microsoft-com:office:word" xmlns:w="http://schemas.openxmlformats.org/wordprocessingml/2006/main" xmlns:w14="http://schemas.microsoft.com/office/word/2010/wordml" xmlns:w15="http://schemas.microsoft.com/office/word/2012/wordml" xmlns:w16cex="http://schemas.microsoft.com/office/word/2018/wordml/cex" xmlns:w16cid="http://schemas.microsoft.com/office/word/2016/wordml/cid" xmlns:w16="http://schemas.microsoft.com/office/word/2018/wordml" xmlns:w16du="http://schemas.microsoft.com/office/word/2023/wordml/word16du" xmlns:w16sdtdh="http://schemas.microsoft.com/office/word/2020/wordml/sdtdatahash" xmlns:w16se="http://schemas.microsoft.com/office/word/2015/wordml/symex" xmlns:wpg="http://schemas.microsoft.com/office/word/2010/wordprocessingGroup" xmlns:wpi="http://schemas.microsoft.com/office/word/2010/wordprocessingInk" xmlns:wne="http://schemas.microsoft.com/office/word/2006/wordml" xmlns:wps="http://schemas.microsoft.com/office/word/2010/wordprocessingShape" mc:Ignorable="w14 w15 w16se w16cid w16 w16cex w16sdtdh w16du wp14">
   <w:abstractNum w:abstractNumId="0" w15:restartNumberingAfterBreak="0">
+    <w:nsid w:val="102A6180"/>
+    <w:multiLevelType w:val="hybridMultilevel"/>
+    <w:tmpl w:val="72B4E5FA"/>
+    <w:lvl w:ilvl="0" w:tplc="4009000F">
+      <w:start w:val="1"/>
+      <w:numFmt w:val="decimal"/>
+      <w:lvlText w:val="%1."/>
+      <w:lvlJc w:val="left"/>
+      <w:pPr>
+        <w:ind w:left="720" w:hanging="360"/>
+      </w:pPr>
+    </w:lvl>
+    <w:lvl w:ilvl="1" w:tplc="40090019">
+      <w:start w:val="1"/>
+      <w:numFmt w:val="lowerLetter"/>
+      <w:lvlText w:val="%2."/>
+      <w:lvlJc w:val="left"/>
+      <w:pPr>
+        <w:ind w:left="1440" w:hanging="360"/>
+      </w:pPr>
+    </w:lvl>
+    <w:lvl w:ilvl="2" w:tplc="4009001B" w:tentative="1">
+      <w:start w:val="1"/>
+      <w:numFmt w:val="lowerRoman"/>
+      <w:lvlText w:val="%3."/>
+      <w:lvlJc w:val="right"/>
+      <w:pPr>
+        <w:ind w:left="2160" w:hanging="180"/>
+      </w:pPr>
+    </w:lvl>
+    <w:lvl w:ilvl="3" w:tplc="4009000F" w:tentative="1">
+      <w:start w:val="1"/>
+      <w:numFmt w:val="decimal"/>
+      <w:lvlText w:val="%4."/>
+      <w:lvlJc w:val="left"/>
+      <w:pPr>
+        <w:ind w:left="2880" w:hanging="360"/>
+      </w:pPr>
+    </w:lvl>
+    <w:lvl w:ilvl="4" w:tplc="40090019" w:tentative="1">
+      <w:start w:val="1"/>
+      <w:numFmt w:val="lowerLetter"/>
+      <w:lvlText w:val="%5."/>
+      <w:lvlJc w:val="left"/>
+      <w:pPr>
+        <w:ind w:left="3600" w:hanging="360"/>
+      </w:pPr>
+    </w:lvl>
+    <w:lvl w:ilvl="5" w:tplc="4009001B" w:tentative="1">
+      <w:start w:val="1"/>
+      <w:numFmt w:val="lowerRoman"/>
+      <w:lvlText w:val="%6."/>
+      <w:lvlJc w:val="right"/>
+      <w:pPr>
+        <w:ind w:left="4320" w:hanging="180"/>
+      </w:pPr>
+    </w:lvl>
+    <w:lvl w:ilvl="6" w:tplc="4009000F" w:tentative="1">
+      <w:start w:val="1"/>
+      <w:numFmt w:val="decimal"/>
+      <w:lvlText w:val="%7."/>
+      <w:lvlJc w:val="left"/>
+      <w:pPr>
+        <w:ind w:left="5040" w:hanging="360"/>
+      </w:pPr>
+    </w:lvl>
+    <w:lvl w:ilvl="7" w:tplc="40090019" w:tentative="1">
+      <w:start w:val="1"/>
+      <w:numFmt w:val="lowerLetter"/>
+      <w:lvlText w:val="%8."/>
+      <w:lvlJc w:val="left"/>
+      <w:pPr>
+        <w:ind w:left="5760" w:hanging="360"/>
+      </w:pPr>
+    </w:lvl>
+    <w:lvl w:ilvl="8" w:tplc="4009001B" w:tentative="1">
+      <w:start w:val="1"/>
+      <w:numFmt w:val="lowerRoman"/>
+      <w:lvlText w:val="%9."/>
+      <w:lvlJc w:val="right"/>
+      <w:pPr>
+        <w:ind w:left="6480" w:hanging="180"/>
+      </w:pPr>
+    </w:lvl>
+  </w:abstractNum>
+  <w:abstractNum w:abstractNumId="1" w15:restartNumberingAfterBreak="0">
+    <w:nsid w:val="2C0621F9"/>
+    <w:multiLevelType w:val="hybridMultilevel"/>
+    <w:tmpl w:val="17A8E93A"/>
+    <w:lvl w:ilvl="0" w:tplc="40090001">
+      <w:start w:val="1"/>
+      <w:numFmt w:val="bullet"/>
+      <w:lvlText w:val=""/>
+      <w:lvlJc w:val="left"/>
+      <w:pPr>
+        <w:ind w:left="720" w:hanging="360"/>
+      </w:pPr>
+      <w:rPr>
+        <w:rFonts w:ascii="Symbol" w:hAnsi="Symbol" w:hint="default"/>
+      </w:rPr>
+    </w:lvl>
+    <w:lvl w:ilvl="1" w:tplc="40090003" w:tentative="1">
+      <w:start w:val="1"/>
+      <w:numFmt w:val="bullet"/>
+      <w:lvlText w:val="o"/>
+      <w:lvlJc w:val="left"/>
+      <w:pPr>
+        <w:ind w:left="1440" w:hanging="360"/>
+      </w:pPr>
+      <w:rPr>
+        <w:rFonts w:ascii="Courier New" w:hAnsi="Courier New" w:cs="Courier New" w:hint="default"/>
+      </w:rPr>
+    </w:lvl>
+    <w:lvl w:ilvl="2" w:tplc="40090005" w:tentative="1">
+      <w:start w:val="1"/>
+      <w:numFmt w:val="bullet"/>
+      <w:lvlText w:val=""/>
+      <w:lvlJc w:val="left"/>
+      <w:pPr>
+        <w:ind w:left="2160" w:hanging="360"/>
+      </w:pPr>
+      <w:rPr>
+        <w:rFonts w:ascii="Wingdings" w:hAnsi="Wingdings" w:hint="default"/>
+      </w:rPr>
+    </w:lvl>
+    <w:lvl w:ilvl="3" w:tplc="40090001" w:tentative="1">
+      <w:start w:val="1"/>
+      <w:numFmt w:val="bullet"/>
+      <w:lvlText w:val=""/>
+      <w:lvlJc w:val="left"/>
+      <w:pPr>
+        <w:ind w:left="2880" w:hanging="360"/>
+      </w:pPr>
+      <w:rPr>
+        <w:rFonts w:ascii="Symbol" w:hAnsi="Symbol" w:hint="default"/>
+      </w:rPr>
+    </w:lvl>
+    <w:lvl w:ilvl="4" w:tplc="40090003" w:tentative="1">
+      <w:start w:val="1"/>
+      <w:numFmt w:val="bullet"/>
+      <w:lvlText w:val="o"/>
+      <w:lvlJc w:val="left"/>
+      <w:pPr>
+        <w:ind w:left="3600" w:hanging="360"/>
+      </w:pPr>
+      <w:rPr>
+        <w:rFonts w:ascii="Courier New" w:hAnsi="Courier New" w:cs="Courier New" w:hint="default"/>
+      </w:rPr>
+    </w:lvl>
+    <w:lvl w:ilvl="5" w:tplc="40090005" w:tentative="1">
+      <w:start w:val="1"/>
+      <w:numFmt w:val="bullet"/>
+      <w:lvlText w:val=""/>
+      <w:lvlJc w:val="left"/>
+      <w:pPr>
+        <w:ind w:left="4320" w:hanging="360"/>
+      </w:pPr>
+      <w:rPr>
+        <w:rFonts w:ascii="Wingdings" w:hAnsi="Wingdings" w:hint="default"/>
+      </w:rPr>
+    </w:lvl>
+    <w:lvl w:ilvl="6" w:tplc="40090001" w:tentative="1">
+      <w:start w:val="1"/>
+      <w:numFmt w:val="bullet"/>
+      <w:lvlText w:val=""/>
+      <w:lvlJc w:val="left"/>
+      <w:pPr>
+        <w:ind w:left="5040" w:hanging="360"/>
+      </w:pPr>
+      <w:rPr>
+        <w:rFonts w:ascii="Symbol" w:hAnsi="Symbol" w:hint="default"/>
+      </w:rPr>
+    </w:lvl>
+    <w:lvl w:ilvl="7" w:tplc="40090003" w:tentative="1">
+      <w:start w:val="1"/>
+      <w:numFmt w:val="bullet"/>
+      <w:lvlText w:val="o"/>
+      <w:lvlJc w:val="left"/>
+      <w:pPr>
+        <w:ind w:left="5760" w:hanging="360"/>
+      </w:pPr>
+      <w:rPr>
+        <w:rFonts w:ascii="Courier New" w:hAnsi="Courier New" w:cs="Courier New" w:hint="default"/>
+      </w:rPr>
+    </w:lvl>
+    <w:lvl w:ilvl="8" w:tplc="40090005" w:tentative="1">
+      <w:start w:val="1"/>
+      <w:numFmt w:val="bullet"/>
+      <w:lvlText w:val=""/>
+      <w:lvlJc w:val="left"/>
+      <w:pPr>
+        <w:ind w:left="6480" w:hanging="360"/>
+      </w:pPr>
+      <w:rPr>
+        <w:rFonts w:ascii="Wingdings" w:hAnsi="Wingdings" w:hint="default"/>
+      </w:rPr>
+    </w:lvl>
+  </w:abstractNum>
+  <w:abstractNum w:abstractNumId="2" w15:restartNumberingAfterBreak="0">
     <w:nsid w:val="36F06117"/>
     <w:multiLevelType w:val="hybridMultilevel"/>
     <w:tmpl w:val="F0660F72"/>
@@ -2239,7 +3965,7 @@
       </w:rPr>
     </w:lvl>
   </w:abstractNum>
-  <w:abstractNum w:abstractNumId="1" w15:restartNumberingAfterBreak="0">
+  <w:abstractNum w:abstractNumId="3" w15:restartNumberingAfterBreak="0">
     <w:nsid w:val="4171494B"/>
     <w:multiLevelType w:val="hybridMultilevel"/>
     <w:tmpl w:val="2610AEF4"/>
@@ -2352,7 +4078,7 @@
       </w:rPr>
     </w:lvl>
   </w:abstractNum>
-  <w:abstractNum w:abstractNumId="2" w15:restartNumberingAfterBreak="0">
+  <w:abstractNum w:abstractNumId="4" w15:restartNumberingAfterBreak="0">
     <w:nsid w:val="51404BA8"/>
     <w:multiLevelType w:val="hybridMultilevel"/>
     <w:tmpl w:val="724EBE62"/>
@@ -2465,7 +4191,7 @@
       </w:rPr>
     </w:lvl>
   </w:abstractNum>
-  <w:abstractNum w:abstractNumId="3" w15:restartNumberingAfterBreak="0">
+  <w:abstractNum w:abstractNumId="5" w15:restartNumberingAfterBreak="0">
     <w:nsid w:val="69D27D51"/>
     <w:multiLevelType w:val="hybridMultilevel"/>
     <w:tmpl w:val="DADE09F8"/>
@@ -2578,10 +4304,10 @@
       </w:rPr>
     </w:lvl>
   </w:abstractNum>
-  <w:abstractNum w:abstractNumId="4" w15:restartNumberingAfterBreak="0">
+  <w:abstractNum w:abstractNumId="6" w15:restartNumberingAfterBreak="0">
     <w:nsid w:val="7E36421F"/>
     <w:multiLevelType w:val="hybridMultilevel"/>
-    <w:tmpl w:val="AE9E6B60"/>
+    <w:tmpl w:val="DCB83610"/>
     <w:lvl w:ilvl="0" w:tplc="40090001">
       <w:start w:val="1"/>
       <w:numFmt w:val="bullet"/>
@@ -2692,19 +4418,25 @@
     </w:lvl>
   </w:abstractNum>
   <w:num w:numId="1" w16cid:durableId="1432434726">
+    <w:abstractNumId w:val="4"/>
+  </w:num>
+  <w:num w:numId="2" w16cid:durableId="1038892317">
+    <w:abstractNumId w:val="3"/>
+  </w:num>
+  <w:num w:numId="3" w16cid:durableId="1243612319">
+    <w:abstractNumId w:val="5"/>
+  </w:num>
+  <w:num w:numId="4" w16cid:durableId="269436423">
     <w:abstractNumId w:val="2"/>
   </w:num>
-  <w:num w:numId="2" w16cid:durableId="1038892317">
+  <w:num w:numId="5" w16cid:durableId="1312516292">
+    <w:abstractNumId w:val="6"/>
+  </w:num>
+  <w:num w:numId="6" w16cid:durableId="1101102446">
     <w:abstractNumId w:val="1"/>
   </w:num>
-  <w:num w:numId="3" w16cid:durableId="1243612319">
-    <w:abstractNumId w:val="3"/>
-  </w:num>
-  <w:num w:numId="4" w16cid:durableId="269436423">
+  <w:num w:numId="7" w16cid:durableId="352616209">
     <w:abstractNumId w:val="0"/>
-  </w:num>
-  <w:num w:numId="5" w16cid:durableId="1312516292">
-    <w:abstractNumId w:val="4"/>
   </w:num>
 </w:numbering>
 </file>

</xml_diff>